<commit_message>
Writng a new article about how to create an On Screen Messaging System on the Game Board.
</commit_message>
<xml_diff>
--- a/Articles/2026/2_Game_Maker_2/12_On_Screen_Messages/SEO for Game Maker.docx
+++ b/Articles/2026/2_Game_Maker_2/12_On_Screen_Messages/SEO for Game Maker.docx
@@ -19,7 +19,7 @@
         <w:t>" content="</w:t>
       </w:r>
       <w:r>
-        <w:t>1 Introduction to Game Maker</w:t>
+        <w:t>12 On Screen Messages</w:t>
       </w:r>
       <w:r>
         <w:t xml:space="preserve"> "&gt;</w:t>
@@ -104,18 +104,14 @@
       <w:r>
         <w:t>" content="</w:t>
       </w:r>
-      <w:r>
-        <w:rPr>
-          <w:highlight w:val="yellow"/>
-        </w:rPr>
-        <w:t xml:space="preserve">This </w:t>
-      </w:r>
-      <w:r>
-        <w:t>is our first article in a new series of Game Maker, where we will be introducing you to it</w:t>
-      </w:r>
-      <w:r>
-        <w:t xml:space="preserve">. </w:t>
-      </w:r>
+      <w:bookmarkStart w:id="1" w:name="_Hlk218760201"/>
+      <w:r>
+        <w:t>In this article, we are discussing how we can create a sort of message board that the player can use to keep track of the items that they might have, or do not have.</w:t>
+      </w:r>
+      <w:r>
+        <w:t xml:space="preserve"> </w:t>
+      </w:r>
+      <w:bookmarkEnd w:id="1"/>
       <w:r>
         <w:t>"/&gt;</w:t>
       </w:r>
@@ -208,7 +204,7 @@
         <w:t>" content="</w:t>
       </w:r>
       <w:r>
-        <w:t>Thursday 30</w:t>
+        <w:t>January, 8</w:t>
       </w:r>
       <w:r>
         <w:rPr>
@@ -217,7 +213,7 @@
         <w:t>th</w:t>
       </w:r>
       <w:r>
-        <w:t>, 2025</w:t>
+        <w:t>, 2026</w:t>
       </w:r>
       <w:r>
         <w:t>" /&gt;</w:t>
@@ -245,10 +241,7 @@
         <w:t xml:space="preserve"> https://starsindust.github.io/</w:t>
       </w:r>
       <w:r>
-        <w:t xml:space="preserve"> </w:t>
-      </w:r>
-      <w:r>
-        <w:t>I-Snuck-A-Book/PDF_Optimizer.html</w:t>
+        <w:t>Enlightenment/Articles/2026/2_Game_Maker_2/12_On_Screen_Messages/12_On_Screen_Messages.html</w:t>
       </w:r>
       <w:r>
         <w:t>"&gt;</w:t>

</xml_diff>